<commit_message>
Fixed the project number in the report
</commit_message>
<xml_diff>
--- a/UdacityProject3Report.docx
+++ b/UdacityProject3Report.docx
@@ -310,6 +310,9 @@
     </w:p>
     <w:p>
       <w:r>
+        <w:rPr>
+          <w:noProof/>
+        </w:rPr>
         <w:drawing>
           <wp:inline distT="0" distB="0" distL="0" distR="0" wp14:anchorId="4689238B" wp14:editId="6E925EE1">
             <wp:extent cx="2228850" cy="3186260"/>
@@ -1415,7 +1418,7 @@
         <w:b/>
         <w:bCs/>
       </w:rPr>
-      <w:t>2</w:t>
+      <w:t>3</w:t>
     </w:r>
     <w:r>
       <w:rPr>

</xml_diff>